<commit_message>
algumas mudanças e modificações, metas pronto
</commit_message>
<xml_diff>
--- a/assets/pdf/QR Code.docx
+++ b/assets/pdf/QR Code.docx
@@ -28,16 +28,16 @@
         <mc:AlternateContent>
           <mc:Choice Requires="wps">
             <w:drawing>
-              <wp:anchor distT="45720" distB="45720" distL="114300" distR="114300" simplePos="0" relativeHeight="251662336" behindDoc="0" locked="0" layoutInCell="1" allowOverlap="1" wp14:anchorId="78B71AC1" wp14:editId="3D229711">
+              <wp:anchor distT="45720" distB="45720" distL="114300" distR="114300" simplePos="0" relativeHeight="251662336" behindDoc="0" locked="0" layoutInCell="1" allowOverlap="1" wp14:anchorId="78B71AC1" wp14:editId="04D0F145">
                 <wp:simplePos x="0" y="0"/>
-                <wp:positionH relativeFrom="column">
-                  <wp:posOffset>564212</wp:posOffset>
+                <wp:positionH relativeFrom="margin">
+                  <wp:align>center</wp:align>
                 </wp:positionH>
                 <wp:positionV relativeFrom="paragraph">
-                  <wp:posOffset>7570470</wp:posOffset>
+                  <wp:posOffset>7419119</wp:posOffset>
                 </wp:positionV>
                 <wp:extent cx="4065462" cy="1404620"/>
-                <wp:effectExtent l="0" t="0" r="0" b="0"/>
+                <wp:effectExtent l="0" t="0" r="0" b="2540"/>
                 <wp:wrapNone/>
                 <wp:docPr id="2" name="Caixa de Texto 2"/>
                 <wp:cNvGraphicFramePr>
@@ -78,7 +78,7 @@
                               <w:rPr>
                                 <w:rFonts w:ascii="Aharoni" w:hAnsi="Aharoni" w:cs="Aharoni"/>
                               </w:rPr>
-                              <w:t>Faça seu login e preencha esse formulário:</w:t>
+                              <w:t xml:space="preserve">         Faça seu registro e junte-se ao time!</w:t>
                             </w:r>
                           </w:p>
                           <w:p>
@@ -108,6 +108,22 @@
                               </w:rPr>
                               <w:t xml:space="preserve">     </w:t>
                             </w:r>
+                            <w:r>
+                              <w:rPr>
+                                <w:rFonts w:ascii="Aharoni" w:hAnsi="Aharoni" w:cs="Aharoni"/>
+                                <w:sz w:val="18"/>
+                                <w:szCs w:val="18"/>
+                              </w:rPr>
+                              <w:t xml:space="preserve">      </w:t>
+                            </w:r>
+                            <w:r>
+                              <w:rPr>
+                                <w:rFonts w:ascii="Aharoni" w:hAnsi="Aharoni" w:cs="Aharoni"/>
+                                <w:sz w:val="18"/>
+                                <w:szCs w:val="18"/>
+                              </w:rPr>
+                              <w:t xml:space="preserve"> </w:t>
+                            </w:r>
                             <w:hyperlink r:id="rId5" w:history="1">
                               <w:r>
                                 <w:rPr>
@@ -116,7 +132,7 @@
                                   <w:sz w:val="18"/>
                                   <w:szCs w:val="18"/>
                                 </w:rPr>
-                                <w:t>http://localhost/Coach-System-/formulario.php</w:t>
+                                <w:t>http://localhost/Coach-System-/register.php</w:t>
                               </w:r>
                             </w:hyperlink>
                           </w:p>
@@ -143,7 +159,7 @@
                 <v:stroke joinstyle="miter"/>
                 <v:path gradientshapeok="t" o:connecttype="rect"/>
               </v:shapetype>
-              <v:shape id="Caixa de Texto 2" o:spid="_x0000_s1026" type="#_x0000_t202" style="position:absolute;left:0;text-align:left;margin-left:44.45pt;margin-top:596.1pt;width:320.1pt;height:110.6pt;z-index:251662336;visibility:visible;mso-wrap-style:square;mso-width-percent:0;mso-height-percent:0;mso-wrap-distance-left:9pt;mso-wrap-distance-top:3.6pt;mso-wrap-distance-right:9pt;mso-wrap-distance-bottom:3.6pt;mso-position-horizontal:absolute;mso-position-horizontal-relative:text;mso-position-vertical:absolute;mso-position-vertical-relative:text;mso-width-percent:0;mso-height-percent:0;mso-width-relative:margin;mso-height-relative:margin;v-text-anchor:top" o:gfxdata="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" filled="f" stroked="f">
+              <v:shape id="Caixa de Texto 2" o:spid="_x0000_s1026" type="#_x0000_t202" style="position:absolute;left:0;text-align:left;margin-left:0;margin-top:584.2pt;width:320.1pt;height:110.6pt;z-index:251662336;visibility:visible;mso-wrap-style:square;mso-width-percent:0;mso-height-percent:0;mso-wrap-distance-left:9pt;mso-wrap-distance-top:3.6pt;mso-wrap-distance-right:9pt;mso-wrap-distance-bottom:3.6pt;mso-position-horizontal:center;mso-position-horizontal-relative:margin;mso-position-vertical:absolute;mso-position-vertical-relative:text;mso-width-percent:0;mso-height-percent:0;mso-width-relative:margin;mso-height-relative:margin;v-text-anchor:top" o:gfxdata="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" filled="f" stroked="f">
                 <v:textbox style="mso-fit-shape-to-text:t">
                   <w:txbxContent>
                     <w:p>
@@ -157,7 +173,7 @@
                         <w:rPr>
                           <w:rFonts w:ascii="Aharoni" w:hAnsi="Aharoni" w:cs="Aharoni"/>
                         </w:rPr>
-                        <w:t>Faça seu login e preencha esse formulário:</w:t>
+                        <w:t xml:space="preserve">         Faça seu registro e junte-se ao time!</w:t>
                       </w:r>
                     </w:p>
                     <w:p>
@@ -187,6 +203,22 @@
                         </w:rPr>
                         <w:t xml:space="preserve">     </w:t>
                       </w:r>
+                      <w:r>
+                        <w:rPr>
+                          <w:rFonts w:ascii="Aharoni" w:hAnsi="Aharoni" w:cs="Aharoni"/>
+                          <w:sz w:val="18"/>
+                          <w:szCs w:val="18"/>
+                        </w:rPr>
+                        <w:t xml:space="preserve">      </w:t>
+                      </w:r>
+                      <w:r>
+                        <w:rPr>
+                          <w:rFonts w:ascii="Aharoni" w:hAnsi="Aharoni" w:cs="Aharoni"/>
+                          <w:sz w:val="18"/>
+                          <w:szCs w:val="18"/>
+                        </w:rPr>
+                        <w:t xml:space="preserve"> </w:t>
+                      </w:r>
                       <w:hyperlink r:id="rId6" w:history="1">
                         <w:r>
                           <w:rPr>
@@ -195,12 +227,13 @@
                             <w:sz w:val="18"/>
                             <w:szCs w:val="18"/>
                           </w:rPr>
-                          <w:t>http://localhost/Coach-System-/formulario.php</w:t>
+                          <w:t>http://localhost/Coach-System-/register.php</w:t>
                         </w:r>
                       </w:hyperlink>
                     </w:p>
                   </w:txbxContent>
                 </v:textbox>
+                <w10:wrap anchorx="margin"/>
               </v:shape>
             </w:pict>
           </mc:Fallback>

</xml_diff>